<commit_message>
adición de tiempos de revisión de docuemntos de objetivos del proyecto
</commit_message>
<xml_diff>
--- a/Seguimiento/ObjetivoCiclo2.docx
+++ b/Seguimiento/ObjetivoCiclo2.docx
@@ -306,7 +306,6 @@
                 <w:lang w:val="es-ES_tradnl"/>
               </w:rPr>
             </w:pPr>
-            <w:proofErr w:type="spellStart"/>
             <w:r>
               <w:rPr>
                 <w:rFonts w:ascii="Arial" w:eastAsia="Arial" w:hAnsi="Arial" w:cs="Arial"/>
@@ -316,7 +315,6 @@
               </w:rPr>
               <w:t>CRoa</w:t>
             </w:r>
-            <w:proofErr w:type="spellEnd"/>
           </w:p>
           <w:p>
             <w:pPr>
@@ -327,7 +325,6 @@
                 <w:lang w:val="es-ES_tradnl"/>
               </w:rPr>
             </w:pPr>
-            <w:proofErr w:type="spellStart"/>
             <w:r>
               <w:rPr>
                 <w:rFonts w:ascii="Arial" w:eastAsia="Arial" w:hAnsi="Arial" w:cs="Arial"/>
@@ -337,7 +334,6 @@
               </w:rPr>
               <w:t>DAbril</w:t>
             </w:r>
-            <w:proofErr w:type="spellEnd"/>
           </w:p>
           <w:p>
             <w:pPr>
@@ -348,7 +344,6 @@
                 <w:lang w:val="es-ES_tradnl"/>
               </w:rPr>
             </w:pPr>
-            <w:proofErr w:type="spellStart"/>
             <w:r>
               <w:rPr>
                 <w:rFonts w:ascii="Arial" w:eastAsia="Arial" w:hAnsi="Arial" w:cs="Arial"/>
@@ -358,7 +353,6 @@
               </w:rPr>
               <w:t>GMartinez</w:t>
             </w:r>
-            <w:proofErr w:type="spellEnd"/>
           </w:p>
           <w:p>
             <w:pPr>
@@ -369,7 +363,6 @@
                 <w:lang w:val="es-ES_tradnl"/>
               </w:rPr>
             </w:pPr>
-            <w:proofErr w:type="spellStart"/>
             <w:r>
               <w:rPr>
                 <w:rFonts w:ascii="Arial" w:eastAsia="Arial" w:hAnsi="Arial" w:cs="Arial"/>
@@ -379,7 +372,6 @@
               </w:rPr>
               <w:t>IEchavarria</w:t>
             </w:r>
-            <w:proofErr w:type="spellEnd"/>
           </w:p>
           <w:p>
             <w:pPr>
@@ -390,7 +382,6 @@
                 <w:lang w:val="es-ES_tradnl"/>
               </w:rPr>
             </w:pPr>
-            <w:proofErr w:type="spellStart"/>
             <w:r>
               <w:rPr>
                 <w:rFonts w:ascii="Arial" w:eastAsia="Arial" w:hAnsi="Arial" w:cs="Arial"/>
@@ -400,7 +391,6 @@
               </w:rPr>
               <w:t>PCastellanos</w:t>
             </w:r>
-            <w:proofErr w:type="spellEnd"/>
           </w:p>
         </w:tc>
         <w:tc>
@@ -439,19 +429,8 @@
                 <w:sz w:val="16"/>
                 <w:lang w:val="es-ES_tradnl"/>
               </w:rPr>
-              <w:t xml:space="preserve">Felipe </w:t>
-            </w:r>
-            <w:proofErr w:type="spellStart"/>
-            <w:r>
-              <w:rPr>
-                <w:rFonts w:ascii="Arial" w:eastAsia="Arial" w:hAnsi="Arial" w:cs="Arial"/>
-                <w:b/>
-                <w:sz w:val="16"/>
-                <w:lang w:val="es-ES_tradnl"/>
-              </w:rPr>
-              <w:t>Fagua</w:t>
-            </w:r>
-            <w:proofErr w:type="spellEnd"/>
+              <w:t>Felipe Fagua</w:t>
+            </w:r>
           </w:p>
         </w:tc>
         <w:tc>
@@ -490,19 +469,8 @@
                 <w:sz w:val="16"/>
                 <w:lang w:val="es-ES_tradnl"/>
               </w:rPr>
-              <w:t xml:space="preserve">Felipe </w:t>
-            </w:r>
-            <w:proofErr w:type="spellStart"/>
-            <w:r>
-              <w:rPr>
-                <w:rFonts w:ascii="Arial" w:eastAsia="Arial" w:hAnsi="Arial" w:cs="Arial"/>
-                <w:b/>
-                <w:sz w:val="16"/>
-                <w:lang w:val="es-ES_tradnl"/>
-              </w:rPr>
-              <w:t>Fagua</w:t>
-            </w:r>
-            <w:proofErr w:type="spellEnd"/>
+              <w:t>Felipe Fagua</w:t>
+            </w:r>
           </w:p>
         </w:tc>
         <w:tc>
@@ -657,7 +625,6 @@
                 <w:lang w:val="es-ES_tradnl"/>
               </w:rPr>
             </w:pPr>
-            <w:proofErr w:type="spellStart"/>
             <w:r>
               <w:rPr>
                 <w:rFonts w:ascii="Arial" w:eastAsia="Arial" w:hAnsi="Arial" w:cs="Arial"/>
@@ -668,7 +635,6 @@
               </w:rPr>
               <w:t>IEchavarria</w:t>
             </w:r>
-            <w:proofErr w:type="spellEnd"/>
           </w:p>
         </w:tc>
         <w:tc>
@@ -694,7 +660,6 @@
                 <w:lang w:val="es-ES_tradnl"/>
               </w:rPr>
             </w:pPr>
-            <w:proofErr w:type="spellStart"/>
             <w:r>
               <w:rPr>
                 <w:rFonts w:ascii="Arial" w:hAnsi="Arial" w:cs="Arial"/>
@@ -705,7 +670,6 @@
               </w:rPr>
               <w:t>CRoa</w:t>
             </w:r>
-            <w:proofErr w:type="spellEnd"/>
           </w:p>
         </w:tc>
         <w:tc>
@@ -731,7 +695,6 @@
                 <w:lang w:val="es-ES_tradnl"/>
               </w:rPr>
             </w:pPr>
-            <w:proofErr w:type="spellStart"/>
             <w:r>
               <w:rPr>
                 <w:rFonts w:ascii="Arial" w:hAnsi="Arial" w:cs="Arial"/>
@@ -742,7 +705,6 @@
               </w:rPr>
               <w:t>CRoa</w:t>
             </w:r>
-            <w:proofErr w:type="spellEnd"/>
           </w:p>
         </w:tc>
         <w:tc>
@@ -841,27 +803,7 @@
           <w:sz w:val="32"/>
           <w:lang w:val="es-ES_tradnl"/>
         </w:rPr>
-        <w:t xml:space="preserve">Project </w:t>
-      </w:r>
-      <w:proofErr w:type="spellStart"/>
-      <w:r>
-        <w:rPr>
-          <w:rFonts w:ascii="Arial" w:eastAsia="Arial" w:hAnsi="Arial" w:cs="Arial"/>
-          <w:b/>
-          <w:sz w:val="32"/>
-          <w:lang w:val="es-ES_tradnl"/>
-        </w:rPr>
-        <w:t>Charter</w:t>
-      </w:r>
-      <w:proofErr w:type="spellEnd"/>
-      <w:r>
-        <w:rPr>
-          <w:rFonts w:ascii="Arial" w:eastAsia="Arial" w:hAnsi="Arial" w:cs="Arial"/>
-          <w:b/>
-          <w:sz w:val="32"/>
-          <w:lang w:val="es-ES_tradnl"/>
-        </w:rPr>
-        <w:t>.</w:t>
+        <w:t>Project Charter.</w:t>
       </w:r>
     </w:p>
     <w:tbl>
@@ -1168,18 +1110,8 @@
                 <w:sz w:val="20"/>
                 <w:lang w:val="es-ES_tradnl"/>
               </w:rPr>
-              <w:t xml:space="preserve">Carlos Felipe Roa </w:t>
-            </w:r>
-            <w:proofErr w:type="spellStart"/>
-            <w:r>
-              <w:rPr>
-                <w:rFonts w:ascii="Arial" w:eastAsia="Arial" w:hAnsi="Arial" w:cs="Arial"/>
-                <w:sz w:val="20"/>
-                <w:lang w:val="es-ES_tradnl"/>
-              </w:rPr>
-              <w:t>Chavez</w:t>
-            </w:r>
-            <w:proofErr w:type="spellEnd"/>
+              <w:t>Carlos Felipe Roa Chavez</w:t>
+            </w:r>
           </w:p>
         </w:tc>
         <w:tc>
@@ -1746,7 +1678,23 @@
                 <w:sz w:val="20"/>
                 <w:lang w:val="es-ES_tradnl"/>
               </w:rPr>
-              <w:t>– Lo que incluye y lo NO incluye</w:t>
+              <w:t xml:space="preserve">– Lo que incluye y lo </w:t>
+            </w:r>
+            <w:r>
+              <w:rPr>
+                <w:rFonts w:ascii="Arial" w:eastAsia="Arial" w:hAnsi="Arial" w:cs="Arial"/>
+                <w:sz w:val="20"/>
+                <w:lang w:val="es-ES_tradnl"/>
+              </w:rPr>
+              <w:t xml:space="preserve">que </w:t>
+            </w:r>
+            <w:r>
+              <w:rPr>
+                <w:rFonts w:ascii="Arial" w:eastAsia="Arial" w:hAnsi="Arial" w:cs="Arial"/>
+                <w:sz w:val="20"/>
+                <w:lang w:val="es-ES_tradnl"/>
+              </w:rPr>
+              <w:t>NO incluye</w:t>
             </w:r>
           </w:p>
         </w:tc>
@@ -2047,7 +1995,7 @@
           </w:p>
           <w:tbl>
             <w:tblPr>
-              <w:tblStyle w:val="TableGrid"/>
+              <w:tblStyle w:val="Tablaconcuadrcula"/>
               <w:tblW w:w="9300" w:type="dxa"/>
               <w:tblLayout w:type="fixed"/>
               <w:tblLook w:val="04A0" w:firstRow="1" w:lastRow="0" w:firstColumn="1" w:lastColumn="0" w:noHBand="0" w:noVBand="1"/>
@@ -2097,7 +2045,6 @@
                       <w:szCs w:val="24"/>
                     </w:rPr>
                   </w:pPr>
-                  <w:proofErr w:type="spellStart"/>
                   <w:r>
                     <w:rPr>
                       <w:rFonts w:eastAsia="Times New Roman" w:cs="Times New Roman"/>
@@ -2107,7 +2054,6 @@
                     </w:rPr>
                     <w:t>Unidad</w:t>
                   </w:r>
-                  <w:proofErr w:type="spellEnd"/>
                 </w:p>
               </w:tc>
               <w:tc>
@@ -2205,7 +2151,6 @@
                       <w:szCs w:val="24"/>
                     </w:rPr>
                   </w:pPr>
-                  <w:proofErr w:type="spellStart"/>
                   <w:r>
                     <w:rPr>
                       <w:rFonts w:eastAsia="Times New Roman" w:cs="Times New Roman"/>
@@ -2213,29 +2158,8 @@
                       <w:sz w:val="24"/>
                       <w:szCs w:val="24"/>
                     </w:rPr>
-                    <w:t>Hr</w:t>
-                  </w:r>
-                  <w:proofErr w:type="spellEnd"/>
-                  <w:r>
-                    <w:rPr>
-                      <w:rFonts w:eastAsia="Times New Roman" w:cs="Times New Roman"/>
-                      <w:b/>
-                      <w:sz w:val="24"/>
-                      <w:szCs w:val="24"/>
-                    </w:rPr>
-                    <w:t>/</w:t>
-                  </w:r>
-                  <w:proofErr w:type="spellStart"/>
-                  <w:r>
-                    <w:rPr>
-                      <w:rFonts w:eastAsia="Times New Roman" w:cs="Times New Roman"/>
-                      <w:b/>
-                      <w:sz w:val="24"/>
-                      <w:szCs w:val="24"/>
-                    </w:rPr>
-                    <w:t>Unidad</w:t>
-                  </w:r>
-                  <w:proofErr w:type="spellEnd"/>
+                    <w:t>Hr/Unidad</w:t>
+                  </w:r>
                 </w:p>
               </w:tc>
               <w:tc>
@@ -2423,44 +2347,31 @@
                       <w:sz w:val="24"/>
                       <w:szCs w:val="24"/>
                     </w:rPr>
-                    <w:t xml:space="preserve">  </w:t>
-                  </w:r>
-                  <w:proofErr w:type="spellStart"/>
-                  <w:r>
-                    <w:rPr>
-                      <w:rFonts w:eastAsia="Times New Roman" w:cs="Times New Roman"/>
-                      <w:b/>
+                    <w:t xml:space="preserve">  Portlet</w:t>
+                  </w:r>
+                </w:p>
+              </w:tc>
+              <w:tc>
+                <w:tcPr>
+                  <w:tcW w:w="1418" w:type="dxa"/>
+                </w:tcPr>
+                <w:p>
+                  <w:pPr>
+                    <w:widowControl/>
+                    <w:rPr>
+                      <w:rFonts w:eastAsia="Times New Roman" w:cs="Times New Roman"/>
+                      <w:sz w:val="24"/>
+                      <w:szCs w:val="24"/>
+                    </w:rPr>
+                  </w:pPr>
+                  <w:r>
+                    <w:rPr>
+                      <w:rFonts w:eastAsia="Times New Roman" w:cs="Times New Roman"/>
                       <w:sz w:val="24"/>
                       <w:szCs w:val="24"/>
                     </w:rPr>
                     <w:t>Portlet</w:t>
                   </w:r>
-                  <w:proofErr w:type="spellEnd"/>
-                </w:p>
-              </w:tc>
-              <w:tc>
-                <w:tcPr>
-                  <w:tcW w:w="1418" w:type="dxa"/>
-                </w:tcPr>
-                <w:p>
-                  <w:pPr>
-                    <w:widowControl/>
-                    <w:rPr>
-                      <w:rFonts w:eastAsia="Times New Roman" w:cs="Times New Roman"/>
-                      <w:sz w:val="24"/>
-                      <w:szCs w:val="24"/>
-                    </w:rPr>
-                  </w:pPr>
-                  <w:proofErr w:type="spellStart"/>
-                  <w:r>
-                    <w:rPr>
-                      <w:rFonts w:eastAsia="Times New Roman" w:cs="Times New Roman"/>
-                      <w:sz w:val="24"/>
-                      <w:szCs w:val="24"/>
-                    </w:rPr>
-                    <w:t>Portlet</w:t>
-                  </w:r>
-                  <w:proofErr w:type="spellEnd"/>
                 </w:p>
               </w:tc>
               <w:tc>
@@ -3037,7 +2948,6 @@
                       <w:szCs w:val="24"/>
                     </w:rPr>
                   </w:pPr>
-                  <w:proofErr w:type="spellStart"/>
                   <w:r>
                     <w:rPr>
                       <w:rFonts w:eastAsia="Times New Roman" w:cs="Times New Roman"/>
@@ -3046,7 +2956,6 @@
                     </w:rPr>
                     <w:t>Transf</w:t>
                   </w:r>
-                  <w:proofErr w:type="spellEnd"/>
                 </w:p>
               </w:tc>
               <w:tc>
@@ -3185,7 +3094,6 @@
                       <w:szCs w:val="24"/>
                     </w:rPr>
                   </w:pPr>
-                  <w:proofErr w:type="spellStart"/>
                   <w:r>
                     <w:rPr>
                       <w:rFonts w:eastAsia="Times New Roman" w:cs="Times New Roman"/>
@@ -3194,7 +3102,6 @@
                     </w:rPr>
                     <w:t>Mensaje</w:t>
                   </w:r>
-                  <w:proofErr w:type="spellEnd"/>
                 </w:p>
               </w:tc>
               <w:tc>
@@ -3334,7 +3241,6 @@
                       <w:szCs w:val="24"/>
                     </w:rPr>
                   </w:pPr>
-                  <w:proofErr w:type="spellStart"/>
                   <w:r>
                     <w:rPr>
                       <w:rFonts w:eastAsia="Times New Roman" w:cs="Times New Roman"/>
@@ -3343,7 +3249,6 @@
                     </w:rPr>
                     <w:t>Bloque</w:t>
                   </w:r>
-                  <w:proofErr w:type="spellEnd"/>
                 </w:p>
               </w:tc>
               <w:tc>
@@ -3473,44 +3378,31 @@
                       <w:sz w:val="24"/>
                       <w:szCs w:val="24"/>
                     </w:rPr>
-                    <w:t>BAM-</w:t>
-                  </w:r>
-                  <w:proofErr w:type="spellStart"/>
-                  <w:r>
-                    <w:rPr>
-                      <w:rFonts w:eastAsia="Times New Roman" w:cs="Times New Roman"/>
-                      <w:b/>
+                    <w:t>BAM-Entidad</w:t>
+                  </w:r>
+                </w:p>
+              </w:tc>
+              <w:tc>
+                <w:tcPr>
+                  <w:tcW w:w="1418" w:type="dxa"/>
+                </w:tcPr>
+                <w:p>
+                  <w:pPr>
+                    <w:widowControl/>
+                    <w:rPr>
+                      <w:rFonts w:eastAsia="Times New Roman" w:cs="Times New Roman"/>
+                      <w:sz w:val="24"/>
+                      <w:szCs w:val="24"/>
+                    </w:rPr>
+                  </w:pPr>
+                  <w:r>
+                    <w:rPr>
+                      <w:rFonts w:eastAsia="Times New Roman" w:cs="Times New Roman"/>
                       <w:sz w:val="24"/>
                       <w:szCs w:val="24"/>
                     </w:rPr>
                     <w:t>Entidad</w:t>
                   </w:r>
-                  <w:proofErr w:type="spellEnd"/>
-                </w:p>
-              </w:tc>
-              <w:tc>
-                <w:tcPr>
-                  <w:tcW w:w="1418" w:type="dxa"/>
-                </w:tcPr>
-                <w:p>
-                  <w:pPr>
-                    <w:widowControl/>
-                    <w:rPr>
-                      <w:rFonts w:eastAsia="Times New Roman" w:cs="Times New Roman"/>
-                      <w:sz w:val="24"/>
-                      <w:szCs w:val="24"/>
-                    </w:rPr>
-                  </w:pPr>
-                  <w:proofErr w:type="spellStart"/>
-                  <w:r>
-                    <w:rPr>
-                      <w:rFonts w:eastAsia="Times New Roman" w:cs="Times New Roman"/>
-                      <w:sz w:val="24"/>
-                      <w:szCs w:val="24"/>
-                    </w:rPr>
-                    <w:t>Entidad</w:t>
-                  </w:r>
-                  <w:proofErr w:type="spellEnd"/>
                 </w:p>
               </w:tc>
               <w:tc>
@@ -3811,7 +3703,6 @@
                       <w:szCs w:val="24"/>
                     </w:rPr>
                   </w:pPr>
-                  <w:proofErr w:type="spellStart"/>
                   <w:r>
                     <w:rPr>
                       <w:rFonts w:eastAsia="Times New Roman" w:cs="Times New Roman"/>
@@ -3820,7 +3711,6 @@
                     </w:rPr>
                     <w:t>Transf</w:t>
                   </w:r>
-                  <w:proofErr w:type="spellEnd"/>
                 </w:p>
               </w:tc>
               <w:tc>
@@ -3967,7 +3857,6 @@
                       <w:szCs w:val="24"/>
                     </w:rPr>
                   </w:pPr>
-                  <w:proofErr w:type="spellStart"/>
                   <w:r>
                     <w:rPr>
                       <w:rFonts w:eastAsia="Times New Roman" w:cs="Times New Roman"/>
@@ -3976,7 +3865,6 @@
                     </w:rPr>
                     <w:t>Mensaje</w:t>
                   </w:r>
-                  <w:proofErr w:type="spellEnd"/>
                 </w:p>
               </w:tc>
               <w:tc>
@@ -4099,7 +3987,6 @@
                       <w:szCs w:val="24"/>
                     </w:rPr>
                   </w:pPr>
-                  <w:proofErr w:type="spellStart"/>
                   <w:r>
                     <w:rPr>
                       <w:rFonts w:eastAsia="Times New Roman" w:cs="Times New Roman"/>
@@ -4109,7 +3996,6 @@
                     </w:rPr>
                     <w:t>Aplicaciones</w:t>
                   </w:r>
-                  <w:proofErr w:type="spellEnd"/>
                 </w:p>
               </w:tc>
               <w:tc>
@@ -4125,7 +4011,6 @@
                       <w:szCs w:val="24"/>
                     </w:rPr>
                   </w:pPr>
-                  <w:proofErr w:type="spellStart"/>
                   <w:r>
                     <w:rPr>
                       <w:rFonts w:eastAsia="Times New Roman" w:cs="Times New Roman"/>
@@ -4134,7 +4019,6 @@
                     </w:rPr>
                     <w:t>Loc</w:t>
                   </w:r>
-                  <w:proofErr w:type="spellEnd"/>
                 </w:p>
               </w:tc>
               <w:tc>
@@ -4256,19 +4140,8 @@
                       <w:sz w:val="24"/>
                       <w:szCs w:val="24"/>
                     </w:rPr>
-                    <w:t xml:space="preserve">Base de </w:t>
-                  </w:r>
-                  <w:proofErr w:type="spellStart"/>
-                  <w:r>
-                    <w:rPr>
-                      <w:rFonts w:eastAsia="Times New Roman" w:cs="Times New Roman"/>
-                      <w:b/>
-                      <w:sz w:val="24"/>
-                      <w:szCs w:val="24"/>
-                    </w:rPr>
-                    <w:t>datos-Atributos</w:t>
-                  </w:r>
-                  <w:proofErr w:type="spellEnd"/>
+                    <w:t>Base de datos-Atributos</w:t>
+                  </w:r>
                 </w:p>
               </w:tc>
               <w:tc>
@@ -4284,7 +4157,6 @@
                       <w:szCs w:val="24"/>
                     </w:rPr>
                   </w:pPr>
-                  <w:proofErr w:type="spellStart"/>
                   <w:r>
                     <w:rPr>
                       <w:rFonts w:eastAsia="Times New Roman" w:cs="Times New Roman"/>
@@ -4293,7 +4165,6 @@
                     </w:rPr>
                     <w:t>Atrib</w:t>
                   </w:r>
-                  <w:proofErr w:type="spellEnd"/>
                 </w:p>
               </w:tc>
               <w:tc>
@@ -4559,25 +4430,7 @@
                 <w:lang w:val="es-ES_tradnl"/>
               </w:rPr>
               <w:lastRenderedPageBreak/>
-              <w:t xml:space="preserve">6 -Cliente y </w:t>
-            </w:r>
-            <w:proofErr w:type="spellStart"/>
-            <w:r>
-              <w:rPr>
-                <w:rFonts w:ascii="Arial" w:eastAsia="Arial" w:hAnsi="Arial" w:cs="Arial"/>
-                <w:b/>
-                <w:lang w:val="es-ES_tradnl"/>
-              </w:rPr>
-              <w:t>Stakeholders</w:t>
-            </w:r>
-            <w:proofErr w:type="spellEnd"/>
-            <w:r>
-              <w:rPr>
-                <w:rFonts w:ascii="Arial" w:eastAsia="Arial" w:hAnsi="Arial" w:cs="Arial"/>
-                <w:b/>
-                <w:lang w:val="es-ES_tradnl"/>
-              </w:rPr>
-              <w:t xml:space="preserve"> Principales </w:t>
+              <w:t xml:space="preserve">6 -Cliente y Stakeholders Principales </w:t>
             </w:r>
             <w:r>
               <w:rPr>
@@ -4786,23 +4639,7 @@
                             <w:rFonts w:ascii="Arial" w:eastAsia="Arial" w:hAnsi="Arial" w:cs="Arial"/>
                             <w:lang w:val="es-ES_tradnl"/>
                           </w:rPr>
-                          <w:t xml:space="preserve">Lina </w:t>
-                        </w:r>
-                        <w:proofErr w:type="spellStart"/>
-                        <w:r>
-                          <w:rPr>
-                            <w:rFonts w:ascii="Arial" w:eastAsia="Arial" w:hAnsi="Arial" w:cs="Arial"/>
-                            <w:lang w:val="es-ES_tradnl"/>
-                          </w:rPr>
-                          <w:t>Giseth</w:t>
-                        </w:r>
-                        <w:proofErr w:type="spellEnd"/>
-                        <w:r>
-                          <w:rPr>
-                            <w:rFonts w:ascii="Arial" w:eastAsia="Arial" w:hAnsi="Arial" w:cs="Arial"/>
-                            <w:lang w:val="es-ES_tradnl"/>
-                          </w:rPr>
-                          <w:t xml:space="preserve"> Casas Salas</w:t>
+                          <w:t>Lina Giseth Casas Salas</w:t>
                         </w:r>
                       </w:p>
                     </w:tc>
@@ -5337,19 +5174,8 @@
                       <w:rFonts w:ascii="Arial" w:eastAsia="Arial" w:hAnsi="Arial" w:cs="Arial"/>
                       <w:lang w:val="es-ES_tradnl"/>
                     </w:rPr>
-                    <w:t xml:space="preserve">Felipe </w:t>
-                  </w:r>
-                  <w:proofErr w:type="spellStart"/>
-                  <w:r>
-                    <w:rPr>
-                      <w:rFonts w:ascii="Arial" w:eastAsia="Arial" w:hAnsi="Arial" w:cs="Arial"/>
-                      <w:lang w:val="es-ES_tradnl"/>
-                    </w:rPr>
-                    <w:t>Fagua</w:t>
-                  </w:r>
-                  <w:bookmarkStart w:id="0" w:name="_GoBack"/>
-                  <w:bookmarkEnd w:id="0"/>
-                  <w:proofErr w:type="spellEnd"/>
+                    <w:t>Felipe Fagua</w:t>
+                  </w:r>
                 </w:p>
               </w:tc>
               <w:tc>
@@ -5409,17 +5235,8 @@
                       <w:rFonts w:ascii="Arial" w:eastAsia="Arial" w:hAnsi="Arial" w:cs="Arial"/>
                       <w:lang w:val="es-ES_tradnl"/>
                     </w:rPr>
-                    <w:t xml:space="preserve">Ingrid </w:t>
-                  </w:r>
-                  <w:proofErr w:type="spellStart"/>
-                  <w:r>
-                    <w:rPr>
-                      <w:rFonts w:ascii="Arial" w:eastAsia="Arial" w:hAnsi="Arial" w:cs="Arial"/>
-                      <w:lang w:val="es-ES_tradnl"/>
-                    </w:rPr>
-                    <w:t>Echavarria</w:t>
-                  </w:r>
-                  <w:proofErr w:type="spellEnd"/>
+                    <w:t>Ingrid Echavarria</w:t>
+                  </w:r>
                 </w:p>
               </w:tc>
               <w:tc>
@@ -5652,23 +5469,13 @@
               </w:rPr>
               <w:t xml:space="preserve"> </w:t>
             </w:r>
-            <w:proofErr w:type="spellStart"/>
             <w:r>
               <w:rPr>
                 <w:rFonts w:ascii="Arial" w:eastAsia="Arial" w:hAnsi="Arial" w:cs="Arial"/>
                 <w:sz w:val="20"/>
                 <w:lang w:val="es-ES_tradnl"/>
               </w:rPr>
-              <w:t>Milestones</w:t>
-            </w:r>
-            <w:proofErr w:type="spellEnd"/>
-            <w:r>
-              <w:rPr>
-                <w:rFonts w:ascii="Arial" w:eastAsia="Arial" w:hAnsi="Arial" w:cs="Arial"/>
-                <w:sz w:val="20"/>
-                <w:lang w:val="es-ES_tradnl"/>
-              </w:rPr>
-              <w:t xml:space="preserve"> principales</w:t>
+              <w:t>Milestones principales</w:t>
             </w:r>
           </w:p>
         </w:tc>
@@ -5728,13 +5535,13 @@
               <w:tblLook w:val="0600" w:firstRow="0" w:lastRow="0" w:firstColumn="0" w:lastColumn="0" w:noHBand="1" w:noVBand="1"/>
             </w:tblPr>
             <w:tblGrid>
-              <w:gridCol w:w="7649"/>
-              <w:gridCol w:w="1961"/>
+              <w:gridCol w:w="6769"/>
+              <w:gridCol w:w="2841"/>
             </w:tblGrid>
             <w:tr>
               <w:tc>
                 <w:tcPr>
-                  <w:tcW w:w="7649" w:type="dxa"/>
+                  <w:tcW w:w="6769" w:type="dxa"/>
                   <w:tcMar>
                     <w:left w:w="115" w:type="dxa"/>
                     <w:right w:w="115" w:type="dxa"/>
@@ -5747,23 +5554,13 @@
                       <w:lang w:val="es-ES_tradnl"/>
                     </w:rPr>
                   </w:pPr>
-                  <w:proofErr w:type="spellStart"/>
                   <w:r>
                     <w:rPr>
                       <w:rFonts w:ascii="Arial" w:eastAsia="Arial" w:hAnsi="Arial" w:cs="Arial"/>
                       <w:b/>
                       <w:lang w:val="es-ES_tradnl"/>
                     </w:rPr>
-                    <w:t>Milestones</w:t>
-                  </w:r>
-                  <w:proofErr w:type="spellEnd"/>
-                  <w:r>
-                    <w:rPr>
-                      <w:rFonts w:ascii="Arial" w:eastAsia="Arial" w:hAnsi="Arial" w:cs="Arial"/>
-                      <w:b/>
-                      <w:lang w:val="es-ES_tradnl"/>
-                    </w:rPr>
-                    <w:t xml:space="preserve"> –</w:t>
+                    <w:t>Milestones –</w:t>
                   </w:r>
                   <w:r>
                     <w:rPr>
@@ -5771,13 +5568,23 @@
                       <w:sz w:val="20"/>
                       <w:lang w:val="es-ES_tradnl"/>
                     </w:rPr>
-                    <w:t>Los que puedas visualizar</w:t>
-                  </w:r>
-                </w:p>
-              </w:tc>
-              <w:tc>
-                <w:tcPr>
-                  <w:tcW w:w="1961" w:type="dxa"/>
+                    <w:t>Lo</w:t>
+                  </w:r>
+                  <w:bookmarkStart w:id="0" w:name="_GoBack"/>
+                  <w:bookmarkEnd w:id="0"/>
+                  <w:r>
+                    <w:rPr>
+                      <w:rFonts w:ascii="Arial" w:eastAsia="Arial" w:hAnsi="Arial" w:cs="Arial"/>
+                      <w:sz w:val="20"/>
+                      <w:lang w:val="es-ES_tradnl"/>
+                    </w:rPr>
+                    <w:t xml:space="preserve"> que puedas visualizar</w:t>
+                  </w:r>
+                </w:p>
+              </w:tc>
+              <w:tc>
+                <w:tcPr>
+                  <w:tcW w:w="2841" w:type="dxa"/>
                   <w:tcMar>
                     <w:left w:w="115" w:type="dxa"/>
                     <w:right w:w="115" w:type="dxa"/>
@@ -5808,7 +5615,7 @@
               </w:trPr>
               <w:tc>
                 <w:tcPr>
-                  <w:tcW w:w="7649" w:type="dxa"/>
+                  <w:tcW w:w="6769" w:type="dxa"/>
                   <w:tcMar>
                     <w:left w:w="115" w:type="dxa"/>
                     <w:right w:w="115" w:type="dxa"/>
@@ -5833,7 +5640,7 @@
               </w:tc>
               <w:tc>
                 <w:tcPr>
-                  <w:tcW w:w="1961" w:type="dxa"/>
+                  <w:tcW w:w="2841" w:type="dxa"/>
                   <w:tcMar>
                     <w:left w:w="115" w:type="dxa"/>
                     <w:right w:w="115" w:type="dxa"/>
@@ -5855,7 +5662,7 @@
               </w:trPr>
               <w:tc>
                 <w:tcPr>
-                  <w:tcW w:w="7649" w:type="dxa"/>
+                  <w:tcW w:w="6769" w:type="dxa"/>
                   <w:tcMar>
                     <w:left w:w="115" w:type="dxa"/>
                     <w:right w:w="115" w:type="dxa"/>
@@ -5880,7 +5687,7 @@
               </w:tc>
               <w:tc>
                 <w:tcPr>
-                  <w:tcW w:w="1961" w:type="dxa"/>
+                  <w:tcW w:w="2841" w:type="dxa"/>
                   <w:tcMar>
                     <w:left w:w="115" w:type="dxa"/>
                     <w:right w:w="115" w:type="dxa"/>
@@ -5902,7 +5709,7 @@
               </w:trPr>
               <w:tc>
                 <w:tcPr>
-                  <w:tcW w:w="7649" w:type="dxa"/>
+                  <w:tcW w:w="6769" w:type="dxa"/>
                   <w:tcMar>
                     <w:left w:w="115" w:type="dxa"/>
                     <w:right w:w="115" w:type="dxa"/>
@@ -5927,7 +5734,7 @@
               </w:tc>
               <w:tc>
                 <w:tcPr>
-                  <w:tcW w:w="1961" w:type="dxa"/>
+                  <w:tcW w:w="2841" w:type="dxa"/>
                   <w:tcMar>
                     <w:left w:w="115" w:type="dxa"/>
                     <w:right w:w="115" w:type="dxa"/>
@@ -5949,7 +5756,7 @@
               </w:trPr>
               <w:tc>
                 <w:tcPr>
-                  <w:tcW w:w="7649" w:type="dxa"/>
+                  <w:tcW w:w="6769" w:type="dxa"/>
                   <w:tcMar>
                     <w:left w:w="115" w:type="dxa"/>
                     <w:right w:w="115" w:type="dxa"/>
@@ -5974,7 +5781,7 @@
               </w:tc>
               <w:tc>
                 <w:tcPr>
-                  <w:tcW w:w="1961" w:type="dxa"/>
+                  <w:tcW w:w="2841" w:type="dxa"/>
                   <w:tcMar>
                     <w:left w:w="115" w:type="dxa"/>
                     <w:right w:w="115" w:type="dxa"/>
@@ -5996,7 +5803,7 @@
               </w:trPr>
               <w:tc>
                 <w:tcPr>
-                  <w:tcW w:w="7649" w:type="dxa"/>
+                  <w:tcW w:w="6769" w:type="dxa"/>
                   <w:tcMar>
                     <w:left w:w="115" w:type="dxa"/>
                     <w:right w:w="115" w:type="dxa"/>
@@ -6059,7 +5866,7 @@
               </w:tc>
               <w:tc>
                 <w:tcPr>
-                  <w:tcW w:w="1961" w:type="dxa"/>
+                  <w:tcW w:w="2841" w:type="dxa"/>
                   <w:tcMar>
                     <w:left w:w="115" w:type="dxa"/>
                     <w:right w:w="115" w:type="dxa"/>
@@ -6081,7 +5888,7 @@
               </w:trPr>
               <w:tc>
                 <w:tcPr>
-                  <w:tcW w:w="7649" w:type="dxa"/>
+                  <w:tcW w:w="6769" w:type="dxa"/>
                   <w:tcMar>
                     <w:left w:w="115" w:type="dxa"/>
                     <w:right w:w="115" w:type="dxa"/>
@@ -6095,27 +5902,18 @@
                       <w:lang w:val="es-ES_tradnl"/>
                     </w:rPr>
                   </w:pPr>
-                  <w:proofErr w:type="spellStart"/>
                   <w:r>
                     <w:rPr>
                       <w:rFonts w:ascii="Arial" w:eastAsia="Arial" w:hAnsi="Arial" w:cs="Arial"/>
                       <w:lang w:val="es-ES_tradnl"/>
                     </w:rPr>
-                    <w:t>Postmortem</w:t>
-                  </w:r>
-                  <w:proofErr w:type="spellEnd"/>
-                  <w:r>
-                    <w:rPr>
-                      <w:rFonts w:ascii="Arial" w:eastAsia="Arial" w:hAnsi="Arial" w:cs="Arial"/>
-                      <w:lang w:val="es-ES_tradnl"/>
-                    </w:rPr>
-                    <w:t xml:space="preserve"> ciclo 2</w:t>
-                  </w:r>
-                </w:p>
-              </w:tc>
-              <w:tc>
-                <w:tcPr>
-                  <w:tcW w:w="1961" w:type="dxa"/>
+                    <w:t>Postmortem ciclo 2</w:t>
+                  </w:r>
+                </w:p>
+              </w:tc>
+              <w:tc>
+                <w:tcPr>
+                  <w:tcW w:w="2841" w:type="dxa"/>
                   <w:tcMar>
                     <w:left w:w="115" w:type="dxa"/>
                     <w:right w:w="115" w:type="dxa"/>
@@ -6713,7 +6511,7 @@
       <w:rPr>
         <w:noProof/>
       </w:rPr>
-      <w:t>3</w:t>
+      <w:t>5</w:t>
     </w:r>
     <w:r>
       <w:fldChar w:fldCharType="end"/>
@@ -6805,6 +6603,7 @@
           <w:r>
             <w:rPr>
               <w:noProof/>
+              <w:lang w:val="es-ES" w:eastAsia="es-ES"/>
             </w:rPr>
             <w:drawing>
               <wp:inline distT="114300" distB="114300" distL="114300" distR="114300" wp14:anchorId="3CDACFFB" wp14:editId="3169ADFF">
@@ -6886,17 +6685,8 @@
               <w:rFonts w:ascii="Impact" w:eastAsia="Impact" w:hAnsi="Impact" w:cs="Impact"/>
               <w:color w:val="434343"/>
             </w:rPr>
-            <w:t xml:space="preserve">de los </w:t>
+            <w:t>de los Alpes</w:t>
           </w:r>
-          <w:proofErr w:type="spellStart"/>
-          <w:r>
-            <w:rPr>
-              <w:rFonts w:ascii="Impact" w:eastAsia="Impact" w:hAnsi="Impact" w:cs="Impact"/>
-              <w:color w:val="434343"/>
-            </w:rPr>
-            <w:t>Alpes</w:t>
-          </w:r>
-          <w:proofErr w:type="spellEnd"/>
         </w:p>
       </w:tc>
     </w:tr>
@@ -7964,7 +7754,7 @@
     <w:name w:val="Normal"/>
     <w:qFormat/>
   </w:style>
-  <w:style w:type="paragraph" w:styleId="Heading1">
+  <w:style w:type="paragraph" w:styleId="Ttulo1">
     <w:name w:val="heading 1"/>
     <w:basedOn w:val="Normal1"/>
     <w:next w:val="Normal1"/>
@@ -7980,7 +7770,7 @@
       <w:sz w:val="48"/>
     </w:rPr>
   </w:style>
-  <w:style w:type="paragraph" w:styleId="Heading2">
+  <w:style w:type="paragraph" w:styleId="Ttulo2">
     <w:name w:val="heading 2"/>
     <w:basedOn w:val="Normal1"/>
     <w:next w:val="Normal1"/>
@@ -7996,7 +7786,7 @@
       <w:sz w:val="36"/>
     </w:rPr>
   </w:style>
-  <w:style w:type="paragraph" w:styleId="Heading3">
+  <w:style w:type="paragraph" w:styleId="Ttulo3">
     <w:name w:val="heading 3"/>
     <w:basedOn w:val="Normal1"/>
     <w:next w:val="Normal1"/>
@@ -8012,7 +7802,7 @@
       <w:sz w:val="28"/>
     </w:rPr>
   </w:style>
-  <w:style w:type="paragraph" w:styleId="Heading4">
+  <w:style w:type="paragraph" w:styleId="Ttulo4">
     <w:name w:val="heading 4"/>
     <w:basedOn w:val="Normal1"/>
     <w:next w:val="Normal1"/>
@@ -8028,7 +7818,7 @@
       <w:sz w:val="24"/>
     </w:rPr>
   </w:style>
-  <w:style w:type="paragraph" w:styleId="Heading5">
+  <w:style w:type="paragraph" w:styleId="Ttulo5">
     <w:name w:val="heading 5"/>
     <w:basedOn w:val="Normal1"/>
     <w:next w:val="Normal1"/>
@@ -8043,7 +7833,7 @@
       <w:b/>
     </w:rPr>
   </w:style>
-  <w:style w:type="paragraph" w:styleId="Heading6">
+  <w:style w:type="paragraph" w:styleId="Ttulo6">
     <w:name w:val="heading 6"/>
     <w:basedOn w:val="Normal1"/>
     <w:next w:val="Normal1"/>
@@ -8059,13 +7849,13 @@
       <w:sz w:val="20"/>
     </w:rPr>
   </w:style>
-  <w:style w:type="character" w:default="1" w:styleId="DefaultParagraphFont">
+  <w:style w:type="character" w:default="1" w:styleId="Fuentedeprrafopredeter">
     <w:name w:val="Default Paragraph Font"/>
     <w:uiPriority w:val="1"/>
     <w:semiHidden/>
     <w:unhideWhenUsed/>
   </w:style>
-  <w:style w:type="table" w:default="1" w:styleId="TableNormal">
+  <w:style w:type="table" w:default="1" w:styleId="Tablanormal">
     <w:name w:val="Normal Table"/>
     <w:uiPriority w:val="99"/>
     <w:semiHidden/>
@@ -8080,7 +7870,7 @@
       </w:tblCellMar>
     </w:tblPr>
   </w:style>
-  <w:style w:type="numbering" w:default="1" w:styleId="NoList">
+  <w:style w:type="numbering" w:default="1" w:styleId="Sinlista">
     <w:name w:val="No List"/>
     <w:uiPriority w:val="99"/>
     <w:semiHidden/>
@@ -8089,7 +7879,7 @@
   <w:style w:type="paragraph" w:customStyle="1" w:styleId="Normal1">
     <w:name w:val="Normal1"/>
   </w:style>
-  <w:style w:type="paragraph" w:styleId="Title">
+  <w:style w:type="paragraph" w:styleId="Ttulo">
     <w:name w:val="Title"/>
     <w:basedOn w:val="Normal1"/>
     <w:next w:val="Normal1"/>
@@ -8104,7 +7894,7 @@
       <w:sz w:val="72"/>
     </w:rPr>
   </w:style>
-  <w:style w:type="paragraph" w:styleId="Subtitle">
+  <w:style w:type="paragraph" w:styleId="Subttulo">
     <w:name w:val="Subtitle"/>
     <w:basedOn w:val="Normal1"/>
     <w:next w:val="Normal1"/>
@@ -8122,7 +7912,7 @@
     </w:rPr>
   </w:style>
   <w:style w:type="table" w:customStyle="1" w:styleId="a">
-    <w:basedOn w:val="TableNormal"/>
+    <w:basedOn w:val="Tablanormal"/>
     <w:tblPr>
       <w:tblStyleRowBandSize w:val="1"/>
       <w:tblStyleColBandSize w:val="1"/>
@@ -8136,7 +7926,7 @@
     </w:tblPr>
   </w:style>
   <w:style w:type="table" w:customStyle="1" w:styleId="a0">
-    <w:basedOn w:val="TableNormal"/>
+    <w:basedOn w:val="Tablanormal"/>
     <w:tblPr>
       <w:tblStyleRowBandSize w:val="1"/>
       <w:tblStyleColBandSize w:val="1"/>
@@ -8150,7 +7940,7 @@
     </w:tblPr>
   </w:style>
   <w:style w:type="table" w:customStyle="1" w:styleId="a1">
-    <w:basedOn w:val="TableNormal"/>
+    <w:basedOn w:val="Tablanormal"/>
     <w:tblPr>
       <w:tblStyleRowBandSize w:val="1"/>
       <w:tblStyleColBandSize w:val="1"/>
@@ -8164,7 +7954,7 @@
     </w:tblPr>
   </w:style>
   <w:style w:type="table" w:customStyle="1" w:styleId="a2">
-    <w:basedOn w:val="TableNormal"/>
+    <w:basedOn w:val="Tablanormal"/>
     <w:tblPr>
       <w:tblStyleRowBandSize w:val="1"/>
       <w:tblStyleColBandSize w:val="1"/>
@@ -8178,7 +7968,7 @@
     </w:tblPr>
   </w:style>
   <w:style w:type="table" w:customStyle="1" w:styleId="a3">
-    <w:basedOn w:val="TableNormal"/>
+    <w:basedOn w:val="Tablanormal"/>
     <w:tblPr>
       <w:tblStyleRowBandSize w:val="1"/>
       <w:tblStyleColBandSize w:val="1"/>
@@ -8192,7 +7982,7 @@
     </w:tblPr>
   </w:style>
   <w:style w:type="table" w:customStyle="1" w:styleId="a4">
-    <w:basedOn w:val="TableNormal"/>
+    <w:basedOn w:val="Tablanormal"/>
     <w:tblPr>
       <w:tblStyleRowBandSize w:val="1"/>
       <w:tblStyleColBandSize w:val="1"/>
@@ -8206,7 +7996,7 @@
     </w:tblPr>
   </w:style>
   <w:style w:type="table" w:customStyle="1" w:styleId="a5">
-    <w:basedOn w:val="TableNormal"/>
+    <w:basedOn w:val="Tablanormal"/>
     <w:tblPr>
       <w:tblStyleRowBandSize w:val="1"/>
       <w:tblStyleColBandSize w:val="1"/>
@@ -8220,7 +8010,7 @@
     </w:tblPr>
   </w:style>
   <w:style w:type="table" w:customStyle="1" w:styleId="a6">
-    <w:basedOn w:val="TableNormal"/>
+    <w:basedOn w:val="Tablanormal"/>
     <w:tblPr>
       <w:tblStyleRowBandSize w:val="1"/>
       <w:tblStyleColBandSize w:val="1"/>
@@ -8234,7 +8024,7 @@
     </w:tblPr>
   </w:style>
   <w:style w:type="table" w:customStyle="1" w:styleId="a7">
-    <w:basedOn w:val="TableNormal"/>
+    <w:basedOn w:val="Tablanormal"/>
     <w:tblPr>
       <w:tblStyleRowBandSize w:val="1"/>
       <w:tblStyleColBandSize w:val="1"/>
@@ -8248,7 +8038,7 @@
     </w:tblPr>
   </w:style>
   <w:style w:type="table" w:customStyle="1" w:styleId="a8">
-    <w:basedOn w:val="TableNormal"/>
+    <w:basedOn w:val="Tablanormal"/>
     <w:tblPr>
       <w:tblStyleRowBandSize w:val="1"/>
       <w:tblStyleColBandSize w:val="1"/>
@@ -8262,7 +8052,7 @@
     </w:tblPr>
   </w:style>
   <w:style w:type="table" w:customStyle="1" w:styleId="a9">
-    <w:basedOn w:val="TableNormal"/>
+    <w:basedOn w:val="Tablanormal"/>
     <w:tblPr>
       <w:tblStyleRowBandSize w:val="1"/>
       <w:tblStyleColBandSize w:val="1"/>
@@ -8276,7 +8066,7 @@
     </w:tblPr>
   </w:style>
   <w:style w:type="table" w:customStyle="1" w:styleId="aa">
-    <w:basedOn w:val="TableNormal"/>
+    <w:basedOn w:val="Tablanormal"/>
     <w:tblPr>
       <w:tblStyleRowBandSize w:val="1"/>
       <w:tblStyleColBandSize w:val="1"/>
@@ -8290,7 +8080,7 @@
     </w:tblPr>
   </w:style>
   <w:style w:type="table" w:customStyle="1" w:styleId="ab">
-    <w:basedOn w:val="TableNormal"/>
+    <w:basedOn w:val="Tablanormal"/>
     <w:tblPr>
       <w:tblStyleRowBandSize w:val="1"/>
       <w:tblStyleColBandSize w:val="1"/>
@@ -8304,7 +8094,7 @@
     </w:tblPr>
   </w:style>
   <w:style w:type="table" w:customStyle="1" w:styleId="ac">
-    <w:basedOn w:val="TableNormal"/>
+    <w:basedOn w:val="Tablanormal"/>
     <w:tblPr>
       <w:tblStyleRowBandSize w:val="1"/>
       <w:tblStyleColBandSize w:val="1"/>
@@ -8318,7 +8108,7 @@
     </w:tblPr>
   </w:style>
   <w:style w:type="table" w:customStyle="1" w:styleId="ad">
-    <w:basedOn w:val="TableNormal"/>
+    <w:basedOn w:val="Tablanormal"/>
     <w:tblPr>
       <w:tblStyleRowBandSize w:val="1"/>
       <w:tblStyleColBandSize w:val="1"/>
@@ -8332,7 +8122,7 @@
     </w:tblPr>
   </w:style>
   <w:style w:type="table" w:customStyle="1" w:styleId="ae">
-    <w:basedOn w:val="TableNormal"/>
+    <w:basedOn w:val="Tablanormal"/>
     <w:tblPr>
       <w:tblStyleRowBandSize w:val="1"/>
       <w:tblStyleColBandSize w:val="1"/>
@@ -8346,7 +8136,7 @@
     </w:tblPr>
   </w:style>
   <w:style w:type="table" w:customStyle="1" w:styleId="af">
-    <w:basedOn w:val="TableNormal"/>
+    <w:basedOn w:val="Tablanormal"/>
     <w:tblPr>
       <w:tblStyleRowBandSize w:val="1"/>
       <w:tblStyleColBandSize w:val="1"/>
@@ -8359,10 +8149,10 @@
       </w:tblCellMar>
     </w:tblPr>
   </w:style>
-  <w:style w:type="paragraph" w:styleId="BalloonText">
+  <w:style w:type="paragraph" w:styleId="Textodeglobo">
     <w:name w:val="Balloon Text"/>
     <w:basedOn w:val="Normal"/>
-    <w:link w:val="BalloonTextChar"/>
+    <w:link w:val="TextodegloboCar"/>
     <w:uiPriority w:val="99"/>
     <w:semiHidden/>
     <w:unhideWhenUsed/>
@@ -8376,10 +8166,10 @@
       <w:szCs w:val="18"/>
     </w:rPr>
   </w:style>
-  <w:style w:type="character" w:customStyle="1" w:styleId="BalloonTextChar">
-    <w:name w:val="Balloon Text Char"/>
-    <w:basedOn w:val="DefaultParagraphFont"/>
-    <w:link w:val="BalloonText"/>
+  <w:style w:type="character" w:customStyle="1" w:styleId="TextodegloboCar">
+    <w:name w:val="Texto de globo Car"/>
+    <w:basedOn w:val="Fuentedeprrafopredeter"/>
+    <w:link w:val="Textodeglobo"/>
     <w:uiPriority w:val="99"/>
     <w:semiHidden/>
     <w:rsid w:val="00F55B6C"/>
@@ -8389,9 +8179,9 @@
       <w:szCs w:val="18"/>
     </w:rPr>
   </w:style>
-  <w:style w:type="table" w:styleId="TableGrid">
+  <w:style w:type="table" w:styleId="Tablaconcuadrcula">
     <w:name w:val="Table Grid"/>
-    <w:basedOn w:val="TableNormal"/>
+    <w:basedOn w:val="Tablanormal"/>
     <w:uiPriority w:val="59"/>
     <w:rsid w:val="00E62CA1"/>
     <w:pPr>
@@ -8579,7 +8369,7 @@
     <w:name w:val="Normal"/>
     <w:qFormat/>
   </w:style>
-  <w:style w:type="paragraph" w:styleId="Heading1">
+  <w:style w:type="paragraph" w:styleId="Ttulo1">
     <w:name w:val="heading 1"/>
     <w:basedOn w:val="Normal1"/>
     <w:next w:val="Normal1"/>
@@ -8595,7 +8385,7 @@
       <w:sz w:val="48"/>
     </w:rPr>
   </w:style>
-  <w:style w:type="paragraph" w:styleId="Heading2">
+  <w:style w:type="paragraph" w:styleId="Ttulo2">
     <w:name w:val="heading 2"/>
     <w:basedOn w:val="Normal1"/>
     <w:next w:val="Normal1"/>
@@ -8611,7 +8401,7 @@
       <w:sz w:val="36"/>
     </w:rPr>
   </w:style>
-  <w:style w:type="paragraph" w:styleId="Heading3">
+  <w:style w:type="paragraph" w:styleId="Ttulo3">
     <w:name w:val="heading 3"/>
     <w:basedOn w:val="Normal1"/>
     <w:next w:val="Normal1"/>
@@ -8627,7 +8417,7 @@
       <w:sz w:val="28"/>
     </w:rPr>
   </w:style>
-  <w:style w:type="paragraph" w:styleId="Heading4">
+  <w:style w:type="paragraph" w:styleId="Ttulo4">
     <w:name w:val="heading 4"/>
     <w:basedOn w:val="Normal1"/>
     <w:next w:val="Normal1"/>
@@ -8643,7 +8433,7 @@
       <w:sz w:val="24"/>
     </w:rPr>
   </w:style>
-  <w:style w:type="paragraph" w:styleId="Heading5">
+  <w:style w:type="paragraph" w:styleId="Ttulo5">
     <w:name w:val="heading 5"/>
     <w:basedOn w:val="Normal1"/>
     <w:next w:val="Normal1"/>
@@ -8658,7 +8448,7 @@
       <w:b/>
     </w:rPr>
   </w:style>
-  <w:style w:type="paragraph" w:styleId="Heading6">
+  <w:style w:type="paragraph" w:styleId="Ttulo6">
     <w:name w:val="heading 6"/>
     <w:basedOn w:val="Normal1"/>
     <w:next w:val="Normal1"/>
@@ -8674,13 +8464,13 @@
       <w:sz w:val="20"/>
     </w:rPr>
   </w:style>
-  <w:style w:type="character" w:default="1" w:styleId="DefaultParagraphFont">
+  <w:style w:type="character" w:default="1" w:styleId="Fuentedeprrafopredeter">
     <w:name w:val="Default Paragraph Font"/>
     <w:uiPriority w:val="1"/>
     <w:semiHidden/>
     <w:unhideWhenUsed/>
   </w:style>
-  <w:style w:type="table" w:default="1" w:styleId="TableNormal">
+  <w:style w:type="table" w:default="1" w:styleId="Tablanormal">
     <w:name w:val="Normal Table"/>
     <w:uiPriority w:val="99"/>
     <w:semiHidden/>
@@ -8695,7 +8485,7 @@
       </w:tblCellMar>
     </w:tblPr>
   </w:style>
-  <w:style w:type="numbering" w:default="1" w:styleId="NoList">
+  <w:style w:type="numbering" w:default="1" w:styleId="Sinlista">
     <w:name w:val="No List"/>
     <w:uiPriority w:val="99"/>
     <w:semiHidden/>
@@ -8704,7 +8494,7 @@
   <w:style w:type="paragraph" w:customStyle="1" w:styleId="Normal1">
     <w:name w:val="Normal1"/>
   </w:style>
-  <w:style w:type="paragraph" w:styleId="Title">
+  <w:style w:type="paragraph" w:styleId="Ttulo">
     <w:name w:val="Title"/>
     <w:basedOn w:val="Normal1"/>
     <w:next w:val="Normal1"/>
@@ -8719,7 +8509,7 @@
       <w:sz w:val="72"/>
     </w:rPr>
   </w:style>
-  <w:style w:type="paragraph" w:styleId="Subtitle">
+  <w:style w:type="paragraph" w:styleId="Subttulo">
     <w:name w:val="Subtitle"/>
     <w:basedOn w:val="Normal1"/>
     <w:next w:val="Normal1"/>
@@ -8737,7 +8527,7 @@
     </w:rPr>
   </w:style>
   <w:style w:type="table" w:customStyle="1" w:styleId="a">
-    <w:basedOn w:val="TableNormal"/>
+    <w:basedOn w:val="Tablanormal"/>
     <w:tblPr>
       <w:tblStyleRowBandSize w:val="1"/>
       <w:tblStyleColBandSize w:val="1"/>
@@ -8751,7 +8541,7 @@
     </w:tblPr>
   </w:style>
   <w:style w:type="table" w:customStyle="1" w:styleId="a0">
-    <w:basedOn w:val="TableNormal"/>
+    <w:basedOn w:val="Tablanormal"/>
     <w:tblPr>
       <w:tblStyleRowBandSize w:val="1"/>
       <w:tblStyleColBandSize w:val="1"/>
@@ -8765,7 +8555,7 @@
     </w:tblPr>
   </w:style>
   <w:style w:type="table" w:customStyle="1" w:styleId="a1">
-    <w:basedOn w:val="TableNormal"/>
+    <w:basedOn w:val="Tablanormal"/>
     <w:tblPr>
       <w:tblStyleRowBandSize w:val="1"/>
       <w:tblStyleColBandSize w:val="1"/>
@@ -8779,7 +8569,7 @@
     </w:tblPr>
   </w:style>
   <w:style w:type="table" w:customStyle="1" w:styleId="a2">
-    <w:basedOn w:val="TableNormal"/>
+    <w:basedOn w:val="Tablanormal"/>
     <w:tblPr>
       <w:tblStyleRowBandSize w:val="1"/>
       <w:tblStyleColBandSize w:val="1"/>
@@ -8793,7 +8583,7 @@
     </w:tblPr>
   </w:style>
   <w:style w:type="table" w:customStyle="1" w:styleId="a3">
-    <w:basedOn w:val="TableNormal"/>
+    <w:basedOn w:val="Tablanormal"/>
     <w:tblPr>
       <w:tblStyleRowBandSize w:val="1"/>
       <w:tblStyleColBandSize w:val="1"/>
@@ -8807,7 +8597,7 @@
     </w:tblPr>
   </w:style>
   <w:style w:type="table" w:customStyle="1" w:styleId="a4">
-    <w:basedOn w:val="TableNormal"/>
+    <w:basedOn w:val="Tablanormal"/>
     <w:tblPr>
       <w:tblStyleRowBandSize w:val="1"/>
       <w:tblStyleColBandSize w:val="1"/>
@@ -8821,7 +8611,7 @@
     </w:tblPr>
   </w:style>
   <w:style w:type="table" w:customStyle="1" w:styleId="a5">
-    <w:basedOn w:val="TableNormal"/>
+    <w:basedOn w:val="Tablanormal"/>
     <w:tblPr>
       <w:tblStyleRowBandSize w:val="1"/>
       <w:tblStyleColBandSize w:val="1"/>
@@ -8835,7 +8625,7 @@
     </w:tblPr>
   </w:style>
   <w:style w:type="table" w:customStyle="1" w:styleId="a6">
-    <w:basedOn w:val="TableNormal"/>
+    <w:basedOn w:val="Tablanormal"/>
     <w:tblPr>
       <w:tblStyleRowBandSize w:val="1"/>
       <w:tblStyleColBandSize w:val="1"/>
@@ -8849,7 +8639,7 @@
     </w:tblPr>
   </w:style>
   <w:style w:type="table" w:customStyle="1" w:styleId="a7">
-    <w:basedOn w:val="TableNormal"/>
+    <w:basedOn w:val="Tablanormal"/>
     <w:tblPr>
       <w:tblStyleRowBandSize w:val="1"/>
       <w:tblStyleColBandSize w:val="1"/>
@@ -8863,7 +8653,7 @@
     </w:tblPr>
   </w:style>
   <w:style w:type="table" w:customStyle="1" w:styleId="a8">
-    <w:basedOn w:val="TableNormal"/>
+    <w:basedOn w:val="Tablanormal"/>
     <w:tblPr>
       <w:tblStyleRowBandSize w:val="1"/>
       <w:tblStyleColBandSize w:val="1"/>
@@ -8877,7 +8667,7 @@
     </w:tblPr>
   </w:style>
   <w:style w:type="table" w:customStyle="1" w:styleId="a9">
-    <w:basedOn w:val="TableNormal"/>
+    <w:basedOn w:val="Tablanormal"/>
     <w:tblPr>
       <w:tblStyleRowBandSize w:val="1"/>
       <w:tblStyleColBandSize w:val="1"/>
@@ -8891,7 +8681,7 @@
     </w:tblPr>
   </w:style>
   <w:style w:type="table" w:customStyle="1" w:styleId="aa">
-    <w:basedOn w:val="TableNormal"/>
+    <w:basedOn w:val="Tablanormal"/>
     <w:tblPr>
       <w:tblStyleRowBandSize w:val="1"/>
       <w:tblStyleColBandSize w:val="1"/>
@@ -8905,7 +8695,7 @@
     </w:tblPr>
   </w:style>
   <w:style w:type="table" w:customStyle="1" w:styleId="ab">
-    <w:basedOn w:val="TableNormal"/>
+    <w:basedOn w:val="Tablanormal"/>
     <w:tblPr>
       <w:tblStyleRowBandSize w:val="1"/>
       <w:tblStyleColBandSize w:val="1"/>
@@ -8919,7 +8709,7 @@
     </w:tblPr>
   </w:style>
   <w:style w:type="table" w:customStyle="1" w:styleId="ac">
-    <w:basedOn w:val="TableNormal"/>
+    <w:basedOn w:val="Tablanormal"/>
     <w:tblPr>
       <w:tblStyleRowBandSize w:val="1"/>
       <w:tblStyleColBandSize w:val="1"/>
@@ -8933,7 +8723,7 @@
     </w:tblPr>
   </w:style>
   <w:style w:type="table" w:customStyle="1" w:styleId="ad">
-    <w:basedOn w:val="TableNormal"/>
+    <w:basedOn w:val="Tablanormal"/>
     <w:tblPr>
       <w:tblStyleRowBandSize w:val="1"/>
       <w:tblStyleColBandSize w:val="1"/>
@@ -8947,7 +8737,7 @@
     </w:tblPr>
   </w:style>
   <w:style w:type="table" w:customStyle="1" w:styleId="ae">
-    <w:basedOn w:val="TableNormal"/>
+    <w:basedOn w:val="Tablanormal"/>
     <w:tblPr>
       <w:tblStyleRowBandSize w:val="1"/>
       <w:tblStyleColBandSize w:val="1"/>
@@ -8961,7 +8751,7 @@
     </w:tblPr>
   </w:style>
   <w:style w:type="table" w:customStyle="1" w:styleId="af">
-    <w:basedOn w:val="TableNormal"/>
+    <w:basedOn w:val="Tablanormal"/>
     <w:tblPr>
       <w:tblStyleRowBandSize w:val="1"/>
       <w:tblStyleColBandSize w:val="1"/>
@@ -8974,10 +8764,10 @@
       </w:tblCellMar>
     </w:tblPr>
   </w:style>
-  <w:style w:type="paragraph" w:styleId="BalloonText">
+  <w:style w:type="paragraph" w:styleId="Textodeglobo">
     <w:name w:val="Balloon Text"/>
     <w:basedOn w:val="Normal"/>
-    <w:link w:val="BalloonTextChar"/>
+    <w:link w:val="TextodegloboCar"/>
     <w:uiPriority w:val="99"/>
     <w:semiHidden/>
     <w:unhideWhenUsed/>
@@ -8991,10 +8781,10 @@
       <w:szCs w:val="18"/>
     </w:rPr>
   </w:style>
-  <w:style w:type="character" w:customStyle="1" w:styleId="BalloonTextChar">
-    <w:name w:val="Balloon Text Char"/>
-    <w:basedOn w:val="DefaultParagraphFont"/>
-    <w:link w:val="BalloonText"/>
+  <w:style w:type="character" w:customStyle="1" w:styleId="TextodegloboCar">
+    <w:name w:val="Texto de globo Car"/>
+    <w:basedOn w:val="Fuentedeprrafopredeter"/>
+    <w:link w:val="Textodeglobo"/>
     <w:uiPriority w:val="99"/>
     <w:semiHidden/>
     <w:rsid w:val="00F55B6C"/>
@@ -9004,9 +8794,9 @@
       <w:szCs w:val="18"/>
     </w:rPr>
   </w:style>
-  <w:style w:type="table" w:styleId="TableGrid">
+  <w:style w:type="table" w:styleId="Tablaconcuadrcula">
     <w:name w:val="Table Grid"/>
-    <w:basedOn w:val="TableNormal"/>
+    <w:basedOn w:val="Tablanormal"/>
     <w:uiPriority w:val="59"/>
     <w:rsid w:val="00E62CA1"/>
     <w:pPr>
@@ -9358,7 +9148,7 @@
 </file>
 
 <file path=customXml/itemProps1.xml><?xml version="1.0" encoding="utf-8"?>
-<ds:datastoreItem xmlns:ds="http://schemas.openxmlformats.org/officeDocument/2006/customXml" ds:itemID="{DA900286-D78C-8E4A-85B7-EDF985F4FB7E}">
+<ds:datastoreItem xmlns:ds="http://schemas.openxmlformats.org/officeDocument/2006/customXml" ds:itemID="{F918E040-242F-A242-87F2-389E5176481C}">
   <ds:schemaRefs>
     <ds:schemaRef ds:uri="http://schemas.openxmlformats.org/officeDocument/2006/bibliography"/>
   </ds:schemaRefs>

</xml_diff>